<commit_message>
suite et correction acp
</commit_message>
<xml_diff>
--- a/BI Charlier/Regression linéaire/Suite/ACP/AI217-MOTD-etud_-1-.docx
+++ b/BI Charlier/Regression linéaire/Suite/ACP/AI217-MOTD-etud_-1-.docx
@@ -1,10 +1,10 @@
 
 <file path=word/document.xml><?xml version="1.0" encoding="utf-8"?>
-<w:document xmlns:wpc="http://schemas.microsoft.com/office/word/2010/wordprocessingCanvas" xmlns:cx="http://schemas.microsoft.com/office/drawing/2014/chartex" xmlns:cx1="http://schemas.microsoft.com/office/drawing/2015/9/8/chartex" xmlns:cx2="http://schemas.microsoft.com/office/drawing/2015/10/21/chartex" xmlns:cx3="http://schemas.microsoft.com/office/drawing/2016/5/9/chartex" xmlns:cx4="http://schemas.microsoft.com/office/drawing/2016/5/10/chartex" xmlns:cx5="http://schemas.microsoft.com/office/drawing/2016/5/11/chartex" xmlns:mc="http://schemas.openxmlformats.org/markup-compatibility/2006" xmlns:o="urn:schemas-microsoft-com:office:office" xmlns:r="http://schemas.openxmlformats.org/officeDocument/2006/relationships" xmlns:m="http://schemas.openxmlformats.org/officeDocument/2006/math" xmlns:v="urn:schemas-microsoft-com:vml" xmlns:wp14="http://schemas.microsoft.com/office/word/2010/wordprocessingDrawing" xmlns:wp="http://schemas.openxmlformats.org/drawingml/2006/wordprocessingDrawing" xmlns:w10="urn:schemas-microsoft-com:office:word" xmlns:w="http://schemas.openxmlformats.org/wordprocessingml/2006/main" xmlns:w14="http://schemas.microsoft.com/office/word/2010/wordml" xmlns:w15="http://schemas.microsoft.com/office/word/2012/wordml" xmlns:w16se="http://schemas.microsoft.com/office/word/2015/wordml/symex" xmlns:wpg="http://schemas.microsoft.com/office/word/2010/wordprocessingGroup" xmlns:wpi="http://schemas.microsoft.com/office/word/2010/wordprocessingInk" xmlns:wne="http://schemas.microsoft.com/office/word/2006/wordml" xmlns:wps="http://schemas.microsoft.com/office/word/2010/wordprocessingShape" mc:Ignorable="w14 w15 w16se wp14">
+<w:document xmlns:wpc="http://schemas.microsoft.com/office/word/2010/wordprocessingCanvas" xmlns:mc="http://schemas.openxmlformats.org/markup-compatibility/2006" xmlns:o="urn:schemas-microsoft-com:office:office" xmlns:r="http://schemas.openxmlformats.org/officeDocument/2006/relationships" xmlns:m="http://schemas.openxmlformats.org/officeDocument/2006/math" xmlns:v="urn:schemas-microsoft-com:vml" xmlns:wp14="http://schemas.microsoft.com/office/word/2010/wordprocessingDrawing" xmlns:wp="http://schemas.openxmlformats.org/drawingml/2006/wordprocessingDrawing" xmlns:w10="urn:schemas-microsoft-com:office:word" xmlns:w="http://schemas.openxmlformats.org/wordprocessingml/2006/main" xmlns:w14="http://schemas.microsoft.com/office/word/2010/wordml" xmlns:w15="http://schemas.microsoft.com/office/word/2012/wordml" xmlns:wpg="http://schemas.microsoft.com/office/word/2010/wordprocessingGroup" xmlns:wpi="http://schemas.microsoft.com/office/word/2010/wordprocessingInk" xmlns:wne="http://schemas.microsoft.com/office/word/2006/wordml" xmlns:wps="http://schemas.microsoft.com/office/word/2010/wordprocessingShape" mc:Ignorable="w14 w15 wp14">
   <w:body>
     <w:tbl>
       <w:tblPr>
-        <w:tblStyle w:val="Grilledutableau"/>
+        <w:tblStyle w:val="TableGrid"/>
         <w:tblW w:w="0" w:type="auto"/>
         <w:tblBorders>
           <w:top w:val="none" w:sz="0" w:space="0" w:color="auto"/>
@@ -39,19 +39,19 @@
           </w:tcPr>
           <w:p>
             <w:pPr>
-              <w:pStyle w:val="En-tte"/>
+              <w:pStyle w:val="Header"/>
               <w:jc w:val="center"/>
             </w:pPr>
           </w:p>
           <w:p>
             <w:pPr>
-              <w:pStyle w:val="En-tte"/>
+              <w:pStyle w:val="Header"/>
               <w:jc w:val="center"/>
             </w:pPr>
           </w:p>
           <w:p>
             <w:pPr>
-              <w:pStyle w:val="En-tte"/>
+              <w:pStyle w:val="Header"/>
               <w:jc w:val="center"/>
               <w:rPr>
                 <w:rFonts w:asciiTheme="majorHAnsi" w:hAnsiTheme="majorHAnsi" w:cs="Aharoni"/>
@@ -72,7 +72,7 @@
           </w:tcPr>
           <w:p>
             <w:pPr>
-              <w:pStyle w:val="En-tte"/>
+              <w:pStyle w:val="Header"/>
               <w:spacing w:after="120"/>
               <w:jc w:val="center"/>
               <w:rPr>
@@ -95,7 +95,7 @@
           </w:p>
           <w:p>
             <w:pPr>
-              <w:pStyle w:val="En-tte"/>
+              <w:pStyle w:val="Header"/>
               <w:jc w:val="center"/>
               <w:rPr>
                 <w:rFonts w:asciiTheme="majorHAnsi" w:hAnsiTheme="majorHAnsi"/>
@@ -176,7 +176,7 @@
           </w:tcPr>
           <w:p>
             <w:pPr>
-              <w:pStyle w:val="En-tte"/>
+              <w:pStyle w:val="Header"/>
               <w:jc w:val="center"/>
               <w:rPr>
                 <w:noProof/>
@@ -197,7 +197,7 @@
           </w:tcPr>
           <w:p>
             <w:pPr>
-              <w:pStyle w:val="En-tte"/>
+              <w:pStyle w:val="Header"/>
               <w:contextualSpacing/>
               <w:rPr>
                 <w:rFonts w:asciiTheme="majorHAnsi" w:hAnsiTheme="majorHAnsi"/>
@@ -237,7 +237,7 @@
           </w:tcPr>
           <w:p>
             <w:pPr>
-              <w:pStyle w:val="En-tte"/>
+              <w:pStyle w:val="Header"/>
               <w:spacing w:before="240"/>
               <w:ind w:right="170"/>
               <w:jc w:val="center"/>
@@ -272,7 +272,7 @@
           </w:tcPr>
           <w:p>
             <w:pPr>
-              <w:pStyle w:val="En-tte"/>
+              <w:pStyle w:val="Header"/>
               <w:ind w:right="170"/>
               <w:jc w:val="right"/>
               <w:rPr>
@@ -314,7 +314,7 @@
           </w:tcPr>
           <w:p>
             <w:pPr>
-              <w:pStyle w:val="En-tte"/>
+              <w:pStyle w:val="Header"/>
               <w:jc w:val="center"/>
               <w:rPr>
                 <w:noProof/>
@@ -335,7 +335,7 @@
           </w:tcPr>
           <w:p>
             <w:pPr>
-              <w:pStyle w:val="En-tte"/>
+              <w:pStyle w:val="Header"/>
               <w:rPr>
                 <w:rFonts w:asciiTheme="majorHAnsi" w:hAnsiTheme="majorHAnsi"/>
                 <w:i/>
@@ -365,7 +365,7 @@
           </w:tcPr>
           <w:p>
             <w:pPr>
-              <w:pStyle w:val="En-tte"/>
+              <w:pStyle w:val="Header"/>
             </w:pPr>
           </w:p>
         </w:tc>
@@ -381,7 +381,7 @@
           </w:tcPr>
           <w:p>
             <w:pPr>
-              <w:pStyle w:val="En-tte"/>
+              <w:pStyle w:val="Header"/>
             </w:pPr>
           </w:p>
         </w:tc>
@@ -389,13 +389,13 @@
     </w:tbl>
     <w:p>
       <w:pPr>
-        <w:pStyle w:val="En-tte"/>
+        <w:pStyle w:val="Header"/>
         <w:spacing w:afterAutospacing="0"/>
       </w:pPr>
     </w:p>
     <w:tbl>
       <w:tblPr>
-        <w:tblStyle w:val="Grilledutableau"/>
+        <w:tblStyle w:val="TableGrid"/>
         <w:tblW w:w="0" w:type="auto"/>
         <w:tblInd w:w="-34" w:type="dxa"/>
         <w:tblBorders>
@@ -430,7 +430,7 @@
           </w:p>
           <w:p>
             <w:pPr>
-              <w:pStyle w:val="Paragraphedeliste"/>
+              <w:pStyle w:val="ListParagraph"/>
               <w:numPr>
                 <w:ilvl w:val="0"/>
                 <w:numId w:val="5"/>
@@ -451,7 +451,7 @@
           </w:p>
           <w:p>
             <w:pPr>
-              <w:pStyle w:val="Paragraphedeliste"/>
+              <w:pStyle w:val="ListParagraph"/>
               <w:numPr>
                 <w:ilvl w:val="0"/>
                 <w:numId w:val="5"/>
@@ -505,7 +505,7 @@
     <w:p/>
     <w:tbl>
       <w:tblPr>
-        <w:tblStyle w:val="Grilledutableau"/>
+        <w:tblStyle w:val="TableGrid"/>
         <w:tblW w:w="0" w:type="auto"/>
         <w:tblLook w:val="04A0" w:firstRow="1" w:lastRow="0" w:firstColumn="1" w:lastColumn="0" w:noHBand="0" w:noVBand="1"/>
       </w:tblPr>
@@ -597,7 +597,7 @@
     </w:p>
     <w:p>
       <w:pPr>
-        <w:pStyle w:val="Paragraphedeliste"/>
+        <w:pStyle w:val="ListParagraph"/>
         <w:numPr>
           <w:ilvl w:val="1"/>
           <w:numId w:val="20"/>
@@ -711,7 +711,7 @@
     </w:p>
     <w:p>
       <w:pPr>
-        <w:pStyle w:val="Paragraphedeliste"/>
+        <w:pStyle w:val="ListParagraph"/>
         <w:numPr>
           <w:ilvl w:val="1"/>
           <w:numId w:val="20"/>
@@ -907,7 +907,7 @@
     </w:p>
     <w:p>
       <w:pPr>
-        <w:pStyle w:val="Paragraphedeliste"/>
+        <w:pStyle w:val="ListParagraph"/>
         <w:numPr>
           <w:ilvl w:val="1"/>
           <w:numId w:val="20"/>
@@ -1074,7 +1074,7 @@
                     </a:ln>
                     <a:extLst>
                       <a:ext uri="{53640926-AAD7-44d8-BBD7-CCE9431645EC}">
-                        <a14:shadowObscured xmlns="" xmlns:mo="http://schemas.microsoft.com/office/mac/office/2008/main" xmlns:mv="urn:schemas-microsoft-com:mac:vml" xmlns:o="urn:schemas-microsoft-com:office:office" xmlns:v="urn:schemas-microsoft-com:vml" xmlns:w10="urn:schemas-microsoft-com:office:word" xmlns:w="http://schemas.openxmlformats.org/wordprocessingml/2006/main" xmlns:a14="http://schemas.microsoft.com/office/drawing/2010/main"/>
+                        <a14:shadowObscured xmlns:a14="http://schemas.microsoft.com/office/drawing/2010/main" xmlns:w="http://schemas.openxmlformats.org/wordprocessingml/2006/main" xmlns:w10="urn:schemas-microsoft-com:office:word" xmlns:v="urn:schemas-microsoft-com:vml" xmlns:o="urn:schemas-microsoft-com:office:office" xmlns:mv="urn:schemas-microsoft-com:mac:vml" xmlns:mo="http://schemas.microsoft.com/office/mac/office/2008/main" xmlns="" xmlns:w16se="http://schemas.microsoft.com/office/word/2015/wordml/symex" xmlns:cx5="http://schemas.microsoft.com/office/drawing/2016/5/11/chartex" xmlns:cx4="http://schemas.microsoft.com/office/drawing/2016/5/10/chartex" xmlns:cx3="http://schemas.microsoft.com/office/drawing/2016/5/9/chartex" xmlns:cx2="http://schemas.microsoft.com/office/drawing/2015/10/21/chartex" xmlns:cx1="http://schemas.microsoft.com/office/drawing/2015/9/8/chartex" xmlns:cx="http://schemas.microsoft.com/office/drawing/2014/chartex"/>
                       </a:ext>
                     </a:extLst>
                   </pic:spPr>
@@ -1217,7 +1217,7 @@
     </w:p>
     <w:tbl>
       <w:tblPr>
-        <w:tblStyle w:val="Grilledutableau"/>
+        <w:tblStyle w:val="TableGrid"/>
         <w:tblW w:w="0" w:type="auto"/>
         <w:tblLook w:val="04A0" w:firstRow="1" w:lastRow="0" w:firstColumn="1" w:lastColumn="0" w:noHBand="0" w:noVBand="1"/>
       </w:tblPr>
@@ -1276,7 +1276,7 @@
     <w:p/>
     <w:p>
       <w:pPr>
-        <w:pStyle w:val="Paragraphedeliste"/>
+        <w:pStyle w:val="ListParagraph"/>
         <w:numPr>
           <w:ilvl w:val="0"/>
           <w:numId w:val="25"/>
@@ -1292,6 +1292,12 @@
         <w:br/>
       </w:r>
       <w:r>
+        <w:rPr>
+          <w:color w:val="00B050"/>
+        </w:rPr>
+        <w:t>p16 cours</w:t>
+      </w:r>
+      <w:r>
         <w:br/>
       </w:r>
       <w:r>
@@ -1318,7 +1324,7 @@
     </w:p>
     <w:p>
       <w:pPr>
-        <w:pStyle w:val="Paragraphedeliste"/>
+        <w:pStyle w:val="ListParagraph"/>
         <w:numPr>
           <w:ilvl w:val="0"/>
           <w:numId w:val="25"/>
@@ -1341,7 +1347,7 @@
     </w:p>
     <w:p>
       <w:pPr>
-        <w:pStyle w:val="Paragraphedeliste"/>
+        <w:pStyle w:val="ListParagraph"/>
         <w:numPr>
           <w:ilvl w:val="1"/>
           <w:numId w:val="25"/>
@@ -1360,43 +1366,103 @@
         <w:rPr>
           <w:color w:val="00B050"/>
         </w:rPr>
-        <w:t>Composantes 1 : c’est lié à la moyenne</w:t>
+        <w:t xml:space="preserve">Composantes 1 : </w:t>
       </w:r>
       <w:r>
         <w:rPr>
           <w:color w:val="00B050"/>
         </w:rPr>
-        <w:t xml:space="preserve"> des température</w:t>
+        <w:t>la moyenne</w:t>
       </w:r>
       <w:r>
         <w:rPr>
           <w:color w:val="00B050"/>
         </w:rPr>
-        <w:t xml:space="preserve">(horizontale) </w:t>
+        <w:t xml:space="preserve"> </w:t>
       </w:r>
       <w:r>
         <w:rPr>
           <w:color w:val="00B050"/>
         </w:rPr>
-        <w:br/>
+        <w:t xml:space="preserve">pondérée </w:t>
       </w:r>
       <w:r>
         <w:rPr>
           <w:color w:val="00B050"/>
         </w:rPr>
-        <w:t>Composantes 2 : c’est lié à l’écart</w:t>
+        <w:t>des température</w:t>
       </w:r>
       <w:r>
         <w:rPr>
           <w:color w:val="00B050"/>
         </w:rPr>
-        <w:t xml:space="preserve"> de température</w:t>
+        <w:t xml:space="preserve">s </w:t>
       </w:r>
       <w:r>
         <w:rPr>
           <w:color w:val="00B050"/>
         </w:rPr>
-        <w:t xml:space="preserve"> entre les mois froid et les mois chauds qui sont corrélées entre eux</w:t>
+        <w:t>d’une ville sur l’année</w:t>
+      </w:r>
+      <w:r>
+        <w:rPr>
+          <w:color w:val="00B050"/>
+        </w:rPr>
+        <w:t xml:space="preserve"> </w:t>
+      </w:r>
+      <w:r>
+        <w:rPr>
+          <w:color w:val="00B050"/>
+        </w:rPr>
+        <w:br/>
+      </w:r>
+      <w:r>
+        <w:rPr>
+          <w:color w:val="00B050"/>
+        </w:rPr>
+        <w:t xml:space="preserve">Composantes 2 : </w:t>
+      </w:r>
+      <w:r>
+        <w:rPr>
+          <w:color w:val="00B050"/>
+        </w:rPr>
+        <w:t>l’écart</w:t>
+      </w:r>
+      <w:r>
+        <w:rPr>
+          <w:color w:val="00B050"/>
+        </w:rPr>
+        <w:t xml:space="preserve"> </w:t>
+      </w:r>
+      <w:r>
+        <w:rPr>
+          <w:color w:val="00B050"/>
+        </w:rPr>
+        <w:t xml:space="preserve">(pondéré) </w:t>
+      </w:r>
+      <w:r>
+        <w:rPr>
+          <w:color w:val="00B050"/>
+        </w:rPr>
+        <w:t>de température</w:t>
+      </w:r>
+      <w:r>
+        <w:rPr>
+          <w:color w:val="00B050"/>
+        </w:rPr>
+        <w:t xml:space="preserve"> entre les mois chauds</w:t>
+      </w:r>
+      <w:r>
+        <w:rPr>
+          <w:color w:val="00B050"/>
+        </w:rPr>
+        <w:t xml:space="preserve"> et le</w:t>
+      </w:r>
+      <w:r>
+        <w:rPr>
+          <w:color w:val="00B050"/>
+        </w:rPr>
+        <w:t xml:space="preserve">s mois froids </w:t>
       </w:r>
       <w:r>
         <w:br/>
@@ -1419,7 +1485,7 @@
     </w:p>
     <w:p>
       <w:pPr>
-        <w:pStyle w:val="Paragraphedeliste"/>
+        <w:pStyle w:val="ListParagraph"/>
         <w:numPr>
           <w:ilvl w:val="1"/>
           <w:numId w:val="25"/>
@@ -1440,7 +1506,7 @@
     </w:p>
     <w:p>
       <w:pPr>
-        <w:pStyle w:val="Paragraphedeliste"/>
+        <w:pStyle w:val="ListParagraph"/>
         <w:ind w:left="1440"/>
         <w:rPr>
           <w:color w:val="00B050"/>
@@ -1455,13 +1521,37 @@
     </w:p>
     <w:p>
       <w:pPr>
-        <w:pStyle w:val="Paragraphedeliste"/>
+        <w:pStyle w:val="ListParagraph"/>
         <w:ind w:left="1440"/>
-      </w:pPr>
+        <w:rPr>
+          <w:color w:val="00B050"/>
+        </w:rPr>
+      </w:pPr>
+      <w:r>
+        <w:rPr>
+          <w:color w:val="00B050"/>
+        </w:rPr>
+        <w:t>Total : 97.813</w:t>
+      </w:r>
+      <w:r>
+        <w:rPr>
+          <w:color w:val="00B050"/>
+        </w:rPr>
+        <w:t>%</w:t>
+      </w:r>
     </w:p>
     <w:p>
       <w:pPr>
-        <w:pStyle w:val="Paragraphedeliste"/>
+        <w:pStyle w:val="ListParagraph"/>
+        <w:ind w:left="1440"/>
+        <w:rPr>
+          <w:color w:val="00B050"/>
+        </w:rPr>
+      </w:pPr>
+    </w:p>
+    <w:p>
+      <w:pPr>
+        <w:pStyle w:val="ListParagraph"/>
         <w:numPr>
           <w:ilvl w:val="1"/>
           <w:numId w:val="25"/>
@@ -1478,18 +1568,18 @@
         <w:rPr>
           <w:color w:val="00B050"/>
         </w:rPr>
-        <w:t>- Représente le plus la moyenne de l’année</w:t>
+        <w:t xml:space="preserve">- </w:t>
       </w:r>
       <w:r>
         <w:rPr>
           <w:color w:val="00B050"/>
         </w:rPr>
-        <w:t xml:space="preserve"> avec septembre</w:t>
+        <w:t>Le mois d’octobre est fortement corrélé au mois de Mars par rapport aux températures.</w:t>
       </w:r>
     </w:p>
     <w:p>
       <w:pPr>
-        <w:pStyle w:val="Paragraphedeliste"/>
+        <w:pStyle w:val="ListParagraph"/>
         <w:ind w:left="1440"/>
         <w:rPr>
           <w:color w:val="00B050"/>
@@ -1500,11 +1590,23 @@
           <w:color w:val="00B050"/>
         </w:rPr>
         <w:t xml:space="preserve">- </w:t>
+      </w:r>
+      <w:r>
+        <w:rPr>
+          <w:color w:val="00B050"/>
+        </w:rPr>
+        <w:t>Le mois d’octobre est bien représenté</w:t>
+      </w:r>
+      <w:r>
+        <w:rPr>
+          <w:color w:val="00B050"/>
+        </w:rPr>
+        <w:t xml:space="preserve"> dans la moyenne globale pondérée</w:t>
       </w:r>
     </w:p>
     <w:p>
       <w:pPr>
-        <w:pStyle w:val="Paragraphedeliste"/>
+        <w:pStyle w:val="ListParagraph"/>
         <w:ind w:left="1440"/>
         <w:rPr>
           <w:color w:val="00B050"/>
@@ -1515,6 +1617,26 @@
           <w:color w:val="00B050"/>
         </w:rPr>
         <w:t xml:space="preserve">- </w:t>
+      </w:r>
+      <w:r>
+        <w:rPr>
+          <w:color w:val="00B050"/>
+        </w:rPr>
+        <w:t xml:space="preserve">Avec les deux composants on a extrait x% des valeurs du mois </w:t>
+      </w:r>
+      <w:proofErr w:type="gramStart"/>
+      <w:r>
+        <w:rPr>
+          <w:color w:val="00B050"/>
+        </w:rPr>
+        <w:t>d’octobre(</w:t>
+      </w:r>
+      <w:proofErr w:type="gramEnd"/>
+      <w:r>
+        <w:rPr>
+          <w:color w:val="00B050"/>
+        </w:rPr>
+        <w:t>longueur du vecteur sur le graphe de component plot) ;</w:t>
       </w:r>
     </w:p>
     <w:p>
@@ -1525,7 +1647,7 @@
     <w:p/>
     <w:p>
       <w:pPr>
-        <w:pStyle w:val="Paragraphedeliste"/>
+        <w:pStyle w:val="ListParagraph"/>
         <w:ind w:left="1440"/>
       </w:pPr>
       <w:r>
@@ -1543,9 +1665,8 @@
       <w:r>
         <w:br/>
       </w:r>
-      <w:r>
-        <w:br/>
-      </w:r>
+      <w:bookmarkStart w:id="0" w:name="_GoBack"/>
+      <w:bookmarkEnd w:id="0"/>
       <w:r>
         <w:br/>
       </w:r>
@@ -1567,7 +1688,7 @@
     </w:p>
     <w:p>
       <w:pPr>
-        <w:pStyle w:val="Paragraphedeliste"/>
+        <w:pStyle w:val="ListParagraph"/>
         <w:numPr>
           <w:ilvl w:val="1"/>
           <w:numId w:val="25"/>
@@ -1579,7 +1700,7 @@
     </w:p>
     <w:p>
       <w:pPr>
-        <w:pStyle w:val="Paragraphedeliste"/>
+        <w:pStyle w:val="ListParagraph"/>
         <w:numPr>
           <w:ilvl w:val="2"/>
           <w:numId w:val="25"/>
@@ -1601,6 +1722,18 @@
         <w:br/>
       </w:r>
       <w:r>
+        <w:rPr>
+          <w:color w:val="00B050"/>
+        </w:rPr>
+        <w:t>Vrai</w:t>
+      </w:r>
+      <w:r>
+        <w:rPr>
+          <w:color w:val="00B050"/>
+        </w:rPr>
+        <w:t>, car le cosinus de l’angle entre le mois d’avril et l’axe 1 est proche de 1</w:t>
+      </w:r>
+      <w:r>
         <w:br/>
       </w:r>
       <w:r>
@@ -1609,7 +1742,7 @@
     </w:p>
     <w:p>
       <w:pPr>
-        <w:pStyle w:val="Paragraphedeliste"/>
+        <w:pStyle w:val="ListParagraph"/>
         <w:numPr>
           <w:ilvl w:val="2"/>
           <w:numId w:val="25"/>
@@ -1642,20 +1775,38 @@
     </w:p>
     <w:p>
       <w:pPr>
-        <w:pStyle w:val="Paragraphedeliste"/>
+        <w:pStyle w:val="ListParagraph"/>
         <w:numPr>
           <w:ilvl w:val="2"/>
           <w:numId w:val="25"/>
         </w:numPr>
       </w:pPr>
       <w:r>
-        <w:t>La proximité de deux villes sur la composante 1 implique systématiquement qu’elles ont deux profils de température moyenne semblables au cours de l’année.</w:t>
-      </w:r>
-      <w:r>
-        <w:br/>
-      </w:r>
-      <w:r>
-        <w:br/>
+        <w:t>La proximité de deux villes sur la composante 1 implique systématiquement qu’elles ont deu</w:t>
+      </w:r>
+      <w:r>
+        <w:t>x profils de température</w:t>
+      </w:r>
+      <w:r>
+        <w:t xml:space="preserve"> semblables au cours de l’année.</w:t>
+      </w:r>
+      <w:r>
+        <w:br/>
+      </w:r>
+      <w:r>
+        <w:br/>
+      </w:r>
+      <w:r>
+        <w:rPr>
+          <w:color w:val="00B050"/>
+        </w:rPr>
+        <w:t>Vrai</w:t>
+      </w:r>
+      <w:r>
+        <w:rPr>
+          <w:color w:val="00B050"/>
+        </w:rPr>
+        <w:t xml:space="preserve">, </w:t>
       </w:r>
       <w:r>
         <w:br/>
@@ -1669,7 +1820,7 @@
     </w:p>
     <w:p>
       <w:pPr>
-        <w:pStyle w:val="Paragraphedeliste"/>
+        <w:pStyle w:val="ListParagraph"/>
         <w:numPr>
           <w:ilvl w:val="2"/>
           <w:numId w:val="25"/>
@@ -1714,7 +1865,7 @@
     </w:p>
     <w:p>
       <w:pPr>
-        <w:pStyle w:val="Paragraphedeliste"/>
+        <w:pStyle w:val="ListParagraph"/>
         <w:numPr>
           <w:ilvl w:val="1"/>
           <w:numId w:val="25"/>
@@ -1873,7 +2024,7 @@
                     </a:ln>
                     <a:extLst>
                       <a:ext uri="{53640926-AAD7-44d8-BBD7-CCE9431645EC}">
-                        <a14:shadowObscured xmlns="" xmlns:mo="http://schemas.microsoft.com/office/mac/office/2008/main" xmlns:mv="urn:schemas-microsoft-com:mac:vml" xmlns:o="urn:schemas-microsoft-com:office:office" xmlns:v="urn:schemas-microsoft-com:vml" xmlns:w10="urn:schemas-microsoft-com:office:word" xmlns:w="http://schemas.openxmlformats.org/wordprocessingml/2006/main" xmlns:a14="http://schemas.microsoft.com/office/drawing/2010/main"/>
+                        <a14:shadowObscured xmlns:a14="http://schemas.microsoft.com/office/drawing/2010/main" xmlns:w="http://schemas.openxmlformats.org/wordprocessingml/2006/main" xmlns:w10="urn:schemas-microsoft-com:office:word" xmlns:v="urn:schemas-microsoft-com:vml" xmlns:o="urn:schemas-microsoft-com:office:office" xmlns:mv="urn:schemas-microsoft-com:mac:vml" xmlns:mo="http://schemas.microsoft.com/office/mac/office/2008/main" xmlns="" xmlns:w16se="http://schemas.microsoft.com/office/word/2015/wordml/symex" xmlns:cx5="http://schemas.microsoft.com/office/drawing/2016/5/11/chartex" xmlns:cx4="http://schemas.microsoft.com/office/drawing/2016/5/10/chartex" xmlns:cx3="http://schemas.microsoft.com/office/drawing/2016/5/9/chartex" xmlns:cx2="http://schemas.microsoft.com/office/drawing/2015/10/21/chartex" xmlns:cx1="http://schemas.microsoft.com/office/drawing/2015/9/8/chartex" xmlns:cx="http://schemas.microsoft.com/office/drawing/2014/chartex"/>
                       </a:ext>
                     </a:extLst>
                   </pic:spPr>
@@ -1932,7 +2083,7 @@
                     </a:ln>
                     <a:extLst>
                       <a:ext uri="{53640926-AAD7-44d8-BBD7-CCE9431645EC}">
-                        <a14:shadowObscured xmlns="" xmlns:mo="http://schemas.microsoft.com/office/mac/office/2008/main" xmlns:mv="urn:schemas-microsoft-com:mac:vml" xmlns:o="urn:schemas-microsoft-com:office:office" xmlns:v="urn:schemas-microsoft-com:vml" xmlns:w10="urn:schemas-microsoft-com:office:word" xmlns:w="http://schemas.openxmlformats.org/wordprocessingml/2006/main" xmlns:a14="http://schemas.microsoft.com/office/drawing/2010/main"/>
+                        <a14:shadowObscured xmlns:a14="http://schemas.microsoft.com/office/drawing/2010/main" xmlns:w="http://schemas.openxmlformats.org/wordprocessingml/2006/main" xmlns:w10="urn:schemas-microsoft-com:office:word" xmlns:v="urn:schemas-microsoft-com:vml" xmlns:o="urn:schemas-microsoft-com:office:office" xmlns:mv="urn:schemas-microsoft-com:mac:vml" xmlns:mo="http://schemas.microsoft.com/office/mac/office/2008/main" xmlns="" xmlns:w16se="http://schemas.microsoft.com/office/word/2015/wordml/symex" xmlns:cx5="http://schemas.microsoft.com/office/drawing/2016/5/11/chartex" xmlns:cx4="http://schemas.microsoft.com/office/drawing/2016/5/10/chartex" xmlns:cx3="http://schemas.microsoft.com/office/drawing/2016/5/9/chartex" xmlns:cx2="http://schemas.microsoft.com/office/drawing/2015/10/21/chartex" xmlns:cx1="http://schemas.microsoft.com/office/drawing/2015/9/8/chartex" xmlns:cx="http://schemas.microsoft.com/office/drawing/2014/chartex"/>
                       </a:ext>
                     </a:extLst>
                   </pic:spPr>
@@ -2044,10 +2195,7 @@
         </w:drawing>
       </w:r>
     </w:p>
-    <w:p>
-      <w:bookmarkStart w:id="0" w:name="_GoBack"/>
-      <w:bookmarkEnd w:id="0"/>
-    </w:p>
+    <w:p/>
     <w:p>
       <w:r>
         <w:rPr>
@@ -2121,7 +2269,7 @@
 </file>
 
 <file path=word/endnotes.xml><?xml version="1.0" encoding="utf-8"?>
-<w:endnotes xmlns:wpc="http://schemas.microsoft.com/office/word/2010/wordprocessingCanvas" xmlns:cx="http://schemas.microsoft.com/office/drawing/2014/chartex" xmlns:cx1="http://schemas.microsoft.com/office/drawing/2015/9/8/chartex" xmlns:cx2="http://schemas.microsoft.com/office/drawing/2015/10/21/chartex" xmlns:cx3="http://schemas.microsoft.com/office/drawing/2016/5/9/chartex" xmlns:cx4="http://schemas.microsoft.com/office/drawing/2016/5/10/chartex" xmlns:cx5="http://schemas.microsoft.com/office/drawing/2016/5/11/chartex" xmlns:mc="http://schemas.openxmlformats.org/markup-compatibility/2006" xmlns:o="urn:schemas-microsoft-com:office:office" xmlns:r="http://schemas.openxmlformats.org/officeDocument/2006/relationships" xmlns:m="http://schemas.openxmlformats.org/officeDocument/2006/math" xmlns:v="urn:schemas-microsoft-com:vml" xmlns:wp14="http://schemas.microsoft.com/office/word/2010/wordprocessingDrawing" xmlns:wp="http://schemas.openxmlformats.org/drawingml/2006/wordprocessingDrawing" xmlns:w10="urn:schemas-microsoft-com:office:word" xmlns:w="http://schemas.openxmlformats.org/wordprocessingml/2006/main" xmlns:w14="http://schemas.microsoft.com/office/word/2010/wordml" xmlns:w15="http://schemas.microsoft.com/office/word/2012/wordml" xmlns:w16se="http://schemas.microsoft.com/office/word/2015/wordml/symex" xmlns:wpg="http://schemas.microsoft.com/office/word/2010/wordprocessingGroup" xmlns:wpi="http://schemas.microsoft.com/office/word/2010/wordprocessingInk" xmlns:wne="http://schemas.microsoft.com/office/word/2006/wordml" xmlns:wps="http://schemas.microsoft.com/office/word/2010/wordprocessingShape" mc:Ignorable="w14 w15 w16se wp14">
+<w:endnotes xmlns:wpc="http://schemas.microsoft.com/office/word/2010/wordprocessingCanvas" xmlns:mc="http://schemas.openxmlformats.org/markup-compatibility/2006" xmlns:o="urn:schemas-microsoft-com:office:office" xmlns:r="http://schemas.openxmlformats.org/officeDocument/2006/relationships" xmlns:m="http://schemas.openxmlformats.org/officeDocument/2006/math" xmlns:v="urn:schemas-microsoft-com:vml" xmlns:wp14="http://schemas.microsoft.com/office/word/2010/wordprocessingDrawing" xmlns:wp="http://schemas.openxmlformats.org/drawingml/2006/wordprocessingDrawing" xmlns:w10="urn:schemas-microsoft-com:office:word" xmlns:w="http://schemas.openxmlformats.org/wordprocessingml/2006/main" xmlns:w14="http://schemas.microsoft.com/office/word/2010/wordml" xmlns:w15="http://schemas.microsoft.com/office/word/2012/wordml" xmlns:wpg="http://schemas.microsoft.com/office/word/2010/wordprocessingGroup" xmlns:wpi="http://schemas.microsoft.com/office/word/2010/wordprocessingInk" xmlns:wne="http://schemas.microsoft.com/office/word/2006/wordml" xmlns:wps="http://schemas.microsoft.com/office/word/2010/wordprocessingShape" mc:Ignorable="w14 w15 wp14">
   <w:endnote w:type="separator" w:id="-1">
     <w:p>
       <w:pPr>
@@ -2146,10 +2294,10 @@
 </file>
 
 <file path=word/footer1.xml><?xml version="1.0" encoding="utf-8"?>
-<w:ftr xmlns:wpc="http://schemas.microsoft.com/office/word/2010/wordprocessingCanvas" xmlns:cx="http://schemas.microsoft.com/office/drawing/2014/chartex" xmlns:cx1="http://schemas.microsoft.com/office/drawing/2015/9/8/chartex" xmlns:cx2="http://schemas.microsoft.com/office/drawing/2015/10/21/chartex" xmlns:cx3="http://schemas.microsoft.com/office/drawing/2016/5/9/chartex" xmlns:cx4="http://schemas.microsoft.com/office/drawing/2016/5/10/chartex" xmlns:cx5="http://schemas.microsoft.com/office/drawing/2016/5/11/chartex" xmlns:mc="http://schemas.openxmlformats.org/markup-compatibility/2006" xmlns:o="urn:schemas-microsoft-com:office:office" xmlns:r="http://schemas.openxmlformats.org/officeDocument/2006/relationships" xmlns:m="http://schemas.openxmlformats.org/officeDocument/2006/math" xmlns:v="urn:schemas-microsoft-com:vml" xmlns:wp14="http://schemas.microsoft.com/office/word/2010/wordprocessingDrawing" xmlns:wp="http://schemas.openxmlformats.org/drawingml/2006/wordprocessingDrawing" xmlns:w10="urn:schemas-microsoft-com:office:word" xmlns:w="http://schemas.openxmlformats.org/wordprocessingml/2006/main" xmlns:w14="http://schemas.microsoft.com/office/word/2010/wordml" xmlns:w15="http://schemas.microsoft.com/office/word/2012/wordml" xmlns:w16se="http://schemas.microsoft.com/office/word/2015/wordml/symex" xmlns:wpg="http://schemas.microsoft.com/office/word/2010/wordprocessingGroup" xmlns:wpi="http://schemas.microsoft.com/office/word/2010/wordprocessingInk" xmlns:wne="http://schemas.microsoft.com/office/word/2006/wordml" xmlns:wps="http://schemas.microsoft.com/office/word/2010/wordprocessingShape" mc:Ignorable="w14 w15 w16se wp14">
+<w:ftr xmlns:wpc="http://schemas.microsoft.com/office/word/2010/wordprocessingCanvas" xmlns:mc="http://schemas.openxmlformats.org/markup-compatibility/2006" xmlns:o="urn:schemas-microsoft-com:office:office" xmlns:r="http://schemas.openxmlformats.org/officeDocument/2006/relationships" xmlns:m="http://schemas.openxmlformats.org/officeDocument/2006/math" xmlns:v="urn:schemas-microsoft-com:vml" xmlns:wp14="http://schemas.microsoft.com/office/word/2010/wordprocessingDrawing" xmlns:wp="http://schemas.openxmlformats.org/drawingml/2006/wordprocessingDrawing" xmlns:w10="urn:schemas-microsoft-com:office:word" xmlns:w="http://schemas.openxmlformats.org/wordprocessingml/2006/main" xmlns:w14="http://schemas.microsoft.com/office/word/2010/wordml" xmlns:w15="http://schemas.microsoft.com/office/word/2012/wordml" xmlns:wpg="http://schemas.microsoft.com/office/word/2010/wordprocessingGroup" xmlns:wpi="http://schemas.microsoft.com/office/word/2010/wordprocessingInk" xmlns:wne="http://schemas.microsoft.com/office/word/2006/wordml" xmlns:wps="http://schemas.microsoft.com/office/word/2010/wordprocessingShape" mc:Ignorable="w14 w15 wp14">
   <w:p>
     <w:pPr>
-      <w:pStyle w:val="Pieddepage"/>
+      <w:pStyle w:val="Footer"/>
       <w:tabs>
         <w:tab w:val="clear" w:pos="4536"/>
         <w:tab w:val="clear" w:pos="9072"/>
@@ -2230,7 +2378,7 @@
             </wp:anchor>
           </w:drawing>
         </mc:Choice>
-        <mc:Fallback>
+        <mc:Fallback xmlns:w16se="http://schemas.microsoft.com/office/word/2015/wordml/symex" xmlns:cx5="http://schemas.microsoft.com/office/drawing/2016/5/11/chartex" xmlns:cx4="http://schemas.microsoft.com/office/drawing/2016/5/10/chartex" xmlns:cx3="http://schemas.microsoft.com/office/drawing/2016/5/9/chartex" xmlns:cx2="http://schemas.microsoft.com/office/drawing/2015/10/21/chartex" xmlns:cx1="http://schemas.microsoft.com/office/drawing/2015/9/8/chartex" xmlns:cx="http://schemas.microsoft.com/office/drawing/2014/chartex">
           <w:pict>
             <v:line w14:anchorId="1C0FDEE0" id="Connecteur droit 28" o:spid="_x0000_s1026" style="position:absolute;z-index:251666432;visibility:visible;mso-wrap-style:square;mso-width-percent:0;mso-wrap-distance-left:9pt;mso-wrap-distance-top:0;mso-wrap-distance-right:9pt;mso-wrap-distance-bottom:0;mso-position-horizontal:absolute;mso-position-horizontal-relative:text;mso-position-vertical:absolute;mso-position-vertical-relative:text;mso-width-percent:0;mso-width-relative:margin" from="-45.75pt,7.25pt" to="584.25pt,7.25pt" o:gfxdata="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" strokecolor="#00b0f0"/>
           </w:pict>
@@ -2291,7 +2439,7 @@
                       </a:ln>
                       <a:extLst>
                         <a:ext uri="{91240B29-F687-4f45-9708-019B960494DF}">
-                          <a14:hiddenLine xmlns="" xmlns:mo="http://schemas.microsoft.com/office/mac/office/2008/main" xmlns:mv="urn:schemas-microsoft-com:mac:vml" xmlns:o="urn:schemas-microsoft-com:office:office" xmlns:v="urn:schemas-microsoft-com:vml" xmlns:w10="urn:schemas-microsoft-com:office:word" xmlns:w="http://schemas.openxmlformats.org/wordprocessingml/2006/main" xmlns:a14="http://schemas.microsoft.com/office/drawing/2010/main" w="9525">
+                          <a14:hiddenLine xmlns:a14="http://schemas.microsoft.com/office/drawing/2010/main" xmlns:w="http://schemas.openxmlformats.org/wordprocessingml/2006/main" xmlns:w10="urn:schemas-microsoft-com:office:word" xmlns:v="urn:schemas-microsoft-com:vml" xmlns:o="urn:schemas-microsoft-com:office:office" xmlns:mv="urn:schemas-microsoft-com:mac:vml" xmlns:mo="http://schemas.microsoft.com/office/mac/office/2008/main" xmlns="" xmlns:w16se="http://schemas.microsoft.com/office/word/2015/wordml/symex" xmlns:cx5="http://schemas.microsoft.com/office/drawing/2016/5/11/chartex" xmlns:cx4="http://schemas.microsoft.com/office/drawing/2016/5/10/chartex" xmlns:cx3="http://schemas.microsoft.com/office/drawing/2016/5/9/chartex" xmlns:cx2="http://schemas.microsoft.com/office/drawing/2015/10/21/chartex" xmlns:cx1="http://schemas.microsoft.com/office/drawing/2015/9/8/chartex" xmlns:cx="http://schemas.microsoft.com/office/drawing/2014/chartex" w="9525">
                             <a:solidFill>
                               <a:srgbClr val="000000"/>
                             </a:solidFill>
@@ -2317,7 +2465,7 @@
             </wp:anchor>
           </w:drawing>
         </mc:Choice>
-        <mc:Fallback>
+        <mc:Fallback xmlns:w16se="http://schemas.microsoft.com/office/word/2015/wordml/symex" xmlns:cx5="http://schemas.microsoft.com/office/drawing/2016/5/11/chartex" xmlns:cx4="http://schemas.microsoft.com/office/drawing/2016/5/10/chartex" xmlns:cx3="http://schemas.microsoft.com/office/drawing/2016/5/9/chartex" xmlns:cx2="http://schemas.microsoft.com/office/drawing/2015/10/21/chartex" xmlns:cx1="http://schemas.microsoft.com/office/drawing/2015/9/8/chartex" xmlns:cx="http://schemas.microsoft.com/office/drawing/2014/chartex">
           <w:pict>
             <v:shapetype w14:anchorId="1757CB47" id="_x0000_t184" coordsize="21600,21600" o:spt="184" adj="10800" path="m21600,qx,10800,21600,21600wa@0@10@6@11,21600,21600,21600,xe">
               <v:stroke joinstyle="miter"/>
@@ -2470,7 +2618,7 @@
     <w:hyperlink r:id="rId1" w:history="1">
       <w:r>
         <w:rPr>
-          <w:rStyle w:val="Lienhypertexte"/>
+          <w:rStyle w:val="Hyperlink"/>
           <w:b/>
           <w:sz w:val="18"/>
           <w:szCs w:val="18"/>
@@ -2480,7 +2628,7 @@
     </w:hyperlink>
     <w:r>
       <w:rPr>
-        <w:rStyle w:val="Lienhypertexte"/>
+        <w:rStyle w:val="Hyperlink"/>
         <w:sz w:val="18"/>
         <w:szCs w:val="18"/>
         <w:u w:val="none"/>
@@ -2489,7 +2637,7 @@
     </w:r>
     <w:r>
       <w:rPr>
-        <w:rStyle w:val="Lienhypertexte"/>
+        <w:rStyle w:val="Hyperlink"/>
         <w:sz w:val="18"/>
         <w:szCs w:val="18"/>
         <w:u w:val="none"/>
@@ -2499,7 +2647,7 @@
     </w:r>
     <w:r>
       <w:rPr>
-        <w:rStyle w:val="Lienhypertexte"/>
+        <w:rStyle w:val="Hyperlink"/>
         <w:color w:val="002060"/>
         <w:sz w:val="18"/>
         <w:szCs w:val="18"/>
@@ -2510,7 +2658,7 @@
     </w:r>
     <w:r>
       <w:rPr>
-        <w:rStyle w:val="Lienhypertexte"/>
+        <w:rStyle w:val="Hyperlink"/>
         <w:b/>
         <w:color w:val="002060"/>
         <w:sz w:val="18"/>
@@ -2521,7 +2669,7 @@
     </w:r>
     <w:r>
       <w:rPr>
-        <w:rStyle w:val="Lienhypertexte"/>
+        <w:rStyle w:val="Hyperlink"/>
         <w:b/>
         <w:color w:val="002060"/>
         <w:sz w:val="18"/>
@@ -2532,7 +2680,7 @@
     </w:r>
     <w:r>
       <w:rPr>
-        <w:rStyle w:val="Lienhypertexte"/>
+        <w:rStyle w:val="Hyperlink"/>
         <w:b/>
         <w:color w:val="002060"/>
         <w:sz w:val="18"/>
@@ -2543,7 +2691,7 @@
     </w:r>
     <w:r>
       <w:rPr>
-        <w:rStyle w:val="Lienhypertexte"/>
+        <w:rStyle w:val="Hyperlink"/>
         <w:b/>
         <w:noProof/>
         <w:color w:val="002060"/>
@@ -2556,7 +2704,7 @@
     </w:r>
     <w:r>
       <w:rPr>
-        <w:rStyle w:val="Lienhypertexte"/>
+        <w:rStyle w:val="Hyperlink"/>
         <w:b/>
         <w:color w:val="002060"/>
         <w:sz w:val="18"/>
@@ -2567,7 +2715,7 @@
     </w:r>
     <w:r>
       <w:rPr>
-        <w:rStyle w:val="Lienhypertexte"/>
+        <w:rStyle w:val="Hyperlink"/>
         <w:color w:val="002060"/>
         <w:sz w:val="18"/>
         <w:szCs w:val="18"/>
@@ -2578,7 +2726,7 @@
     </w:r>
     <w:r>
       <w:rPr>
-        <w:rStyle w:val="Lienhypertexte"/>
+        <w:rStyle w:val="Hyperlink"/>
         <w:b/>
         <w:color w:val="002060"/>
         <w:sz w:val="18"/>
@@ -2589,7 +2737,7 @@
     </w:r>
     <w:r>
       <w:rPr>
-        <w:rStyle w:val="Lienhypertexte"/>
+        <w:rStyle w:val="Hyperlink"/>
         <w:b/>
         <w:color w:val="002060"/>
         <w:sz w:val="18"/>
@@ -2600,7 +2748,7 @@
     </w:r>
     <w:r>
       <w:rPr>
-        <w:rStyle w:val="Lienhypertexte"/>
+        <w:rStyle w:val="Hyperlink"/>
         <w:b/>
         <w:color w:val="002060"/>
         <w:sz w:val="18"/>
@@ -2611,7 +2759,7 @@
     </w:r>
     <w:r>
       <w:rPr>
-        <w:rStyle w:val="Lienhypertexte"/>
+        <w:rStyle w:val="Hyperlink"/>
         <w:b/>
         <w:noProof/>
         <w:color w:val="002060"/>
@@ -2624,7 +2772,7 @@
     </w:r>
     <w:r>
       <w:rPr>
-        <w:rStyle w:val="Lienhypertexte"/>
+        <w:rStyle w:val="Hyperlink"/>
         <w:b/>
         <w:color w:val="002060"/>
         <w:sz w:val="18"/>
@@ -2638,7 +2786,7 @@
 </file>
 
 <file path=word/footnotes.xml><?xml version="1.0" encoding="utf-8"?>
-<w:footnotes xmlns:wpc="http://schemas.microsoft.com/office/word/2010/wordprocessingCanvas" xmlns:cx="http://schemas.microsoft.com/office/drawing/2014/chartex" xmlns:cx1="http://schemas.microsoft.com/office/drawing/2015/9/8/chartex" xmlns:cx2="http://schemas.microsoft.com/office/drawing/2015/10/21/chartex" xmlns:cx3="http://schemas.microsoft.com/office/drawing/2016/5/9/chartex" xmlns:cx4="http://schemas.microsoft.com/office/drawing/2016/5/10/chartex" xmlns:cx5="http://schemas.microsoft.com/office/drawing/2016/5/11/chartex" xmlns:mc="http://schemas.openxmlformats.org/markup-compatibility/2006" xmlns:o="urn:schemas-microsoft-com:office:office" xmlns:r="http://schemas.openxmlformats.org/officeDocument/2006/relationships" xmlns:m="http://schemas.openxmlformats.org/officeDocument/2006/math" xmlns:v="urn:schemas-microsoft-com:vml" xmlns:wp14="http://schemas.microsoft.com/office/word/2010/wordprocessingDrawing" xmlns:wp="http://schemas.openxmlformats.org/drawingml/2006/wordprocessingDrawing" xmlns:w10="urn:schemas-microsoft-com:office:word" xmlns:w="http://schemas.openxmlformats.org/wordprocessingml/2006/main" xmlns:w14="http://schemas.microsoft.com/office/word/2010/wordml" xmlns:w15="http://schemas.microsoft.com/office/word/2012/wordml" xmlns:w16se="http://schemas.microsoft.com/office/word/2015/wordml/symex" xmlns:wpg="http://schemas.microsoft.com/office/word/2010/wordprocessingGroup" xmlns:wpi="http://schemas.microsoft.com/office/word/2010/wordprocessingInk" xmlns:wne="http://schemas.microsoft.com/office/word/2006/wordml" xmlns:wps="http://schemas.microsoft.com/office/word/2010/wordprocessingShape" mc:Ignorable="w14 w15 w16se wp14">
+<w:footnotes xmlns:wpc="http://schemas.microsoft.com/office/word/2010/wordprocessingCanvas" xmlns:mc="http://schemas.openxmlformats.org/markup-compatibility/2006" xmlns:o="urn:schemas-microsoft-com:office:office" xmlns:r="http://schemas.openxmlformats.org/officeDocument/2006/relationships" xmlns:m="http://schemas.openxmlformats.org/officeDocument/2006/math" xmlns:v="urn:schemas-microsoft-com:vml" xmlns:wp14="http://schemas.microsoft.com/office/word/2010/wordprocessingDrawing" xmlns:wp="http://schemas.openxmlformats.org/drawingml/2006/wordprocessingDrawing" xmlns:w10="urn:schemas-microsoft-com:office:word" xmlns:w="http://schemas.openxmlformats.org/wordprocessingml/2006/main" xmlns:w14="http://schemas.microsoft.com/office/word/2010/wordml" xmlns:w15="http://schemas.microsoft.com/office/word/2012/wordml" xmlns:wpg="http://schemas.microsoft.com/office/word/2010/wordprocessingGroup" xmlns:wpi="http://schemas.microsoft.com/office/word/2010/wordprocessingInk" xmlns:wne="http://schemas.microsoft.com/office/word/2006/wordml" xmlns:wps="http://schemas.microsoft.com/office/word/2010/wordprocessingShape" mc:Ignorable="w14 w15 wp14">
   <w:footnote w:type="separator" w:id="-1">
     <w:p>
       <w:pPr>
@@ -2663,10 +2811,10 @@
 </file>
 
 <file path=word/header1.xml><?xml version="1.0" encoding="utf-8"?>
-<w:hdr xmlns:wpc="http://schemas.microsoft.com/office/word/2010/wordprocessingCanvas" xmlns:cx="http://schemas.microsoft.com/office/drawing/2014/chartex" xmlns:cx1="http://schemas.microsoft.com/office/drawing/2015/9/8/chartex" xmlns:cx2="http://schemas.microsoft.com/office/drawing/2015/10/21/chartex" xmlns:cx3="http://schemas.microsoft.com/office/drawing/2016/5/9/chartex" xmlns:cx4="http://schemas.microsoft.com/office/drawing/2016/5/10/chartex" xmlns:cx5="http://schemas.microsoft.com/office/drawing/2016/5/11/chartex" xmlns:mc="http://schemas.openxmlformats.org/markup-compatibility/2006" xmlns:o="urn:schemas-microsoft-com:office:office" xmlns:r="http://schemas.openxmlformats.org/officeDocument/2006/relationships" xmlns:m="http://schemas.openxmlformats.org/officeDocument/2006/math" xmlns:v="urn:schemas-microsoft-com:vml" xmlns:wp14="http://schemas.microsoft.com/office/word/2010/wordprocessingDrawing" xmlns:wp="http://schemas.openxmlformats.org/drawingml/2006/wordprocessingDrawing" xmlns:w10="urn:schemas-microsoft-com:office:word" xmlns:w="http://schemas.openxmlformats.org/wordprocessingml/2006/main" xmlns:w14="http://schemas.microsoft.com/office/word/2010/wordml" xmlns:w15="http://schemas.microsoft.com/office/word/2012/wordml" xmlns:w16se="http://schemas.microsoft.com/office/word/2015/wordml/symex" xmlns:wpg="http://schemas.microsoft.com/office/word/2010/wordprocessingGroup" xmlns:wpi="http://schemas.microsoft.com/office/word/2010/wordprocessingInk" xmlns:wne="http://schemas.microsoft.com/office/word/2006/wordml" xmlns:wps="http://schemas.microsoft.com/office/word/2010/wordprocessingShape" mc:Ignorable="w14 w15 w16se wp14">
+<w:hdr xmlns:wpc="http://schemas.microsoft.com/office/word/2010/wordprocessingCanvas" xmlns:mc="http://schemas.openxmlformats.org/markup-compatibility/2006" xmlns:o="urn:schemas-microsoft-com:office:office" xmlns:r="http://schemas.openxmlformats.org/officeDocument/2006/relationships" xmlns:m="http://schemas.openxmlformats.org/officeDocument/2006/math" xmlns:v="urn:schemas-microsoft-com:vml" xmlns:wp14="http://schemas.microsoft.com/office/word/2010/wordprocessingDrawing" xmlns:wp="http://schemas.openxmlformats.org/drawingml/2006/wordprocessingDrawing" xmlns:w10="urn:schemas-microsoft-com:office:word" xmlns:w="http://schemas.openxmlformats.org/wordprocessingml/2006/main" xmlns:w14="http://schemas.microsoft.com/office/word/2010/wordml" xmlns:w15="http://schemas.microsoft.com/office/word/2012/wordml" xmlns:wpg="http://schemas.microsoft.com/office/word/2010/wordprocessingGroup" xmlns:wpi="http://schemas.microsoft.com/office/word/2010/wordprocessingInk" xmlns:wne="http://schemas.microsoft.com/office/word/2006/wordml" xmlns:wps="http://schemas.microsoft.com/office/word/2010/wordprocessingShape" mc:Ignorable="w14 w15 wp14">
   <w:p>
     <w:pPr>
-      <w:pStyle w:val="En-tte"/>
+      <w:pStyle w:val="Header"/>
     </w:pPr>
     <w:r>
       <w:rPr>
@@ -2704,7 +2852,7 @@
 </file>
 
 <file path=word/header2.xml><?xml version="1.0" encoding="utf-8"?>
-<w:hdr xmlns:wpc="http://schemas.microsoft.com/office/word/2010/wordprocessingCanvas" xmlns:cx="http://schemas.microsoft.com/office/drawing/2014/chartex" xmlns:cx1="http://schemas.microsoft.com/office/drawing/2015/9/8/chartex" xmlns:cx2="http://schemas.microsoft.com/office/drawing/2015/10/21/chartex" xmlns:cx3="http://schemas.microsoft.com/office/drawing/2016/5/9/chartex" xmlns:cx4="http://schemas.microsoft.com/office/drawing/2016/5/10/chartex" xmlns:cx5="http://schemas.microsoft.com/office/drawing/2016/5/11/chartex" xmlns:mc="http://schemas.openxmlformats.org/markup-compatibility/2006" xmlns:o="urn:schemas-microsoft-com:office:office" xmlns:r="http://schemas.openxmlformats.org/officeDocument/2006/relationships" xmlns:m="http://schemas.openxmlformats.org/officeDocument/2006/math" xmlns:v="urn:schemas-microsoft-com:vml" xmlns:wp14="http://schemas.microsoft.com/office/word/2010/wordprocessingDrawing" xmlns:wp="http://schemas.openxmlformats.org/drawingml/2006/wordprocessingDrawing" xmlns:w10="urn:schemas-microsoft-com:office:word" xmlns:w="http://schemas.openxmlformats.org/wordprocessingml/2006/main" xmlns:w14="http://schemas.microsoft.com/office/word/2010/wordml" xmlns:w15="http://schemas.microsoft.com/office/word/2012/wordml" xmlns:w16se="http://schemas.microsoft.com/office/word/2015/wordml/symex" xmlns:wpg="http://schemas.microsoft.com/office/word/2010/wordprocessingGroup" xmlns:wpi="http://schemas.microsoft.com/office/word/2010/wordprocessingInk" xmlns:wne="http://schemas.microsoft.com/office/word/2006/wordml" xmlns:wps="http://schemas.microsoft.com/office/word/2010/wordprocessingShape" mc:Ignorable="w14 w15 w16se wp14">
+<w:hdr xmlns:wpc="http://schemas.microsoft.com/office/word/2010/wordprocessingCanvas" xmlns:mc="http://schemas.openxmlformats.org/markup-compatibility/2006" xmlns:o="urn:schemas-microsoft-com:office:office" xmlns:r="http://schemas.openxmlformats.org/officeDocument/2006/relationships" xmlns:m="http://schemas.openxmlformats.org/officeDocument/2006/math" xmlns:v="urn:schemas-microsoft-com:vml" xmlns:wp14="http://schemas.microsoft.com/office/word/2010/wordprocessingDrawing" xmlns:wp="http://schemas.openxmlformats.org/drawingml/2006/wordprocessingDrawing" xmlns:w10="urn:schemas-microsoft-com:office:word" xmlns:w="http://schemas.openxmlformats.org/wordprocessingml/2006/main" xmlns:w14="http://schemas.microsoft.com/office/word/2010/wordml" xmlns:w15="http://schemas.microsoft.com/office/word/2012/wordml" xmlns:wpg="http://schemas.microsoft.com/office/word/2010/wordprocessingGroup" xmlns:wpi="http://schemas.microsoft.com/office/word/2010/wordprocessingInk" xmlns:wne="http://schemas.microsoft.com/office/word/2006/wordml" xmlns:wps="http://schemas.microsoft.com/office/word/2010/wordprocessingShape" mc:Ignorable="w14 w15 wp14">
   <w:p>
     <w:pPr>
       <w:ind w:left="1416" w:right="-1" w:firstLine="2824"/>
@@ -2856,7 +3004,7 @@
             </wp:anchor>
           </w:drawing>
         </mc:Choice>
-        <mc:Fallback>
+        <mc:Fallback xmlns:w16se="http://schemas.microsoft.com/office/word/2015/wordml/symex" xmlns:cx5="http://schemas.microsoft.com/office/drawing/2016/5/11/chartex" xmlns:cx4="http://schemas.microsoft.com/office/drawing/2016/5/10/chartex" xmlns:cx3="http://schemas.microsoft.com/office/drawing/2016/5/9/chartex" xmlns:cx2="http://schemas.microsoft.com/office/drawing/2015/10/21/chartex" xmlns:cx1="http://schemas.microsoft.com/office/drawing/2015/9/8/chartex" xmlns:cx="http://schemas.microsoft.com/office/drawing/2014/chartex">
           <w:pict>
             <v:line w14:anchorId="54AC5866" id="Connecteur droit 27" o:spid="_x0000_s1026" style="position:absolute;z-index:251664384;visibility:visible;mso-wrap-style:square;mso-width-percent:0;mso-wrap-distance-left:9pt;mso-wrap-distance-top:0;mso-wrap-distance-right:9pt;mso-wrap-distance-bottom:0;mso-position-horizontal:absolute;mso-position-horizontal-relative:text;mso-position-vertical:absolute;mso-position-vertical-relative:text;mso-width-percent:0;mso-width-relative:margin" from="-42.25pt,50.8pt" to="587.75pt,50.8pt" o:gfxdata="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" strokecolor="#00b0f0"/>
           </w:pict>
@@ -2930,7 +3078,7 @@
             </wp:anchor>
           </w:drawing>
         </mc:Choice>
-        <mc:Fallback>
+        <mc:Fallback xmlns:w16se="http://schemas.microsoft.com/office/word/2015/wordml/symex" xmlns:cx5="http://schemas.microsoft.com/office/drawing/2016/5/11/chartex" xmlns:cx4="http://schemas.microsoft.com/office/drawing/2016/5/10/chartex" xmlns:cx3="http://schemas.microsoft.com/office/drawing/2016/5/9/chartex" xmlns:cx2="http://schemas.microsoft.com/office/drawing/2015/10/21/chartex" xmlns:cx1="http://schemas.microsoft.com/office/drawing/2015/9/8/chartex" xmlns:cx="http://schemas.microsoft.com/office/drawing/2014/chartex">
           <w:pict>
             <v:shapetype w14:anchorId="102151ED" id="_x0000_t184" coordsize="21600,21600" o:spt="184" adj="10800" path="m21600,qx,10800,21600,21600wa@0@10@6@11,21600,21600,21600,xe">
               <v:stroke joinstyle="miter"/>
@@ -3073,7 +3221,7 @@
                       </a:ln>
                       <a:extLst>
                         <a:ext uri="{91240B29-F687-4f45-9708-019B960494DF}">
-                          <a14:hiddenLine xmlns="" xmlns:mo="http://schemas.microsoft.com/office/mac/office/2008/main" xmlns:mv="urn:schemas-microsoft-com:mac:vml" xmlns:o="urn:schemas-microsoft-com:office:office" xmlns:v="urn:schemas-microsoft-com:vml" xmlns:w10="urn:schemas-microsoft-com:office:word" xmlns:w="http://schemas.openxmlformats.org/wordprocessingml/2006/main" xmlns:a14="http://schemas.microsoft.com/office/drawing/2010/main" w="9525">
+                          <a14:hiddenLine xmlns:a14="http://schemas.microsoft.com/office/drawing/2010/main" xmlns:w="http://schemas.openxmlformats.org/wordprocessingml/2006/main" xmlns:w10="urn:schemas-microsoft-com:office:word" xmlns:v="urn:schemas-microsoft-com:vml" xmlns:o="urn:schemas-microsoft-com:office:office" xmlns:mv="urn:schemas-microsoft-com:mac:vml" xmlns:mo="http://schemas.microsoft.com/office/mac/office/2008/main" xmlns="" xmlns:w16se="http://schemas.microsoft.com/office/word/2015/wordml/symex" xmlns:cx5="http://schemas.microsoft.com/office/drawing/2016/5/11/chartex" xmlns:cx4="http://schemas.microsoft.com/office/drawing/2016/5/10/chartex" xmlns:cx3="http://schemas.microsoft.com/office/drawing/2016/5/9/chartex" xmlns:cx2="http://schemas.microsoft.com/office/drawing/2015/10/21/chartex" xmlns:cx1="http://schemas.microsoft.com/office/drawing/2015/9/8/chartex" xmlns:cx="http://schemas.microsoft.com/office/drawing/2014/chartex" w="9525">
                             <a:solidFill>
                               <a:srgbClr val="000000"/>
                             </a:solidFill>
@@ -3099,7 +3247,7 @@
             </wp:anchor>
           </w:drawing>
         </mc:Choice>
-        <mc:Fallback>
+        <mc:Fallback xmlns:w16se="http://schemas.microsoft.com/office/word/2015/wordml/symex" xmlns:cx5="http://schemas.microsoft.com/office/drawing/2016/5/11/chartex" xmlns:cx4="http://schemas.microsoft.com/office/drawing/2016/5/10/chartex" xmlns:cx3="http://schemas.microsoft.com/office/drawing/2016/5/9/chartex" xmlns:cx2="http://schemas.microsoft.com/office/drawing/2015/10/21/chartex" xmlns:cx1="http://schemas.microsoft.com/office/drawing/2015/9/8/chartex" xmlns:cx="http://schemas.microsoft.com/office/drawing/2014/chartex">
           <w:pict>
             <v:shape w14:anchorId="246AE347" id="AutoShape 8" o:spid="_x0000_s1026" type="#_x0000_t184" style="position:absolute;margin-left:196.4pt;margin-top:-154.95pt;width:12.35pt;height:328.7pt;rotation:-90;flip:y;z-index:251657215;visibility:visible;mso-wrap-style:square;mso-width-percent:0;mso-height-percent:0;mso-wrap-distance-left:9pt;mso-wrap-distance-top:0;mso-wrap-distance-right:9pt;mso-wrap-distance-bottom:0;mso-position-horizontal:absolute;mso-position-horizontal-relative:text;mso-position-vertical:absolute;mso-position-vertical-relative:text;mso-width-percent:0;mso-height-percent:0;mso-width-relative:page;mso-height-relative:page;v-text-anchor:top" o:gfxdata="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" fillcolor="#2dc8ff" stroked="f"/>
           </w:pict>
@@ -3255,10 +3403,10 @@
 </file>
 
 <file path=word/header3.xml><?xml version="1.0" encoding="utf-8"?>
-<w:hdr xmlns:wpc="http://schemas.microsoft.com/office/word/2010/wordprocessingCanvas" xmlns:cx="http://schemas.microsoft.com/office/drawing/2014/chartex" xmlns:cx1="http://schemas.microsoft.com/office/drawing/2015/9/8/chartex" xmlns:cx2="http://schemas.microsoft.com/office/drawing/2015/10/21/chartex" xmlns:cx3="http://schemas.microsoft.com/office/drawing/2016/5/9/chartex" xmlns:cx4="http://schemas.microsoft.com/office/drawing/2016/5/10/chartex" xmlns:cx5="http://schemas.microsoft.com/office/drawing/2016/5/11/chartex" xmlns:mc="http://schemas.openxmlformats.org/markup-compatibility/2006" xmlns:o="urn:schemas-microsoft-com:office:office" xmlns:r="http://schemas.openxmlformats.org/officeDocument/2006/relationships" xmlns:m="http://schemas.openxmlformats.org/officeDocument/2006/math" xmlns:v="urn:schemas-microsoft-com:vml" xmlns:wp14="http://schemas.microsoft.com/office/word/2010/wordprocessingDrawing" xmlns:wp="http://schemas.openxmlformats.org/drawingml/2006/wordprocessingDrawing" xmlns:w10="urn:schemas-microsoft-com:office:word" xmlns:w="http://schemas.openxmlformats.org/wordprocessingml/2006/main" xmlns:w14="http://schemas.microsoft.com/office/word/2010/wordml" xmlns:w15="http://schemas.microsoft.com/office/word/2012/wordml" xmlns:w16se="http://schemas.microsoft.com/office/word/2015/wordml/symex" xmlns:wpg="http://schemas.microsoft.com/office/word/2010/wordprocessingGroup" xmlns:wpi="http://schemas.microsoft.com/office/word/2010/wordprocessingInk" xmlns:wne="http://schemas.microsoft.com/office/word/2006/wordml" xmlns:wps="http://schemas.microsoft.com/office/word/2010/wordprocessingShape" mc:Ignorable="w14 w15 w16se wp14">
+<w:hdr xmlns:wpc="http://schemas.microsoft.com/office/word/2010/wordprocessingCanvas" xmlns:mc="http://schemas.openxmlformats.org/markup-compatibility/2006" xmlns:o="urn:schemas-microsoft-com:office:office" xmlns:r="http://schemas.openxmlformats.org/officeDocument/2006/relationships" xmlns:m="http://schemas.openxmlformats.org/officeDocument/2006/math" xmlns:v="urn:schemas-microsoft-com:vml" xmlns:wp14="http://schemas.microsoft.com/office/word/2010/wordprocessingDrawing" xmlns:wp="http://schemas.openxmlformats.org/drawingml/2006/wordprocessingDrawing" xmlns:w10="urn:schemas-microsoft-com:office:word" xmlns:w="http://schemas.openxmlformats.org/wordprocessingml/2006/main" xmlns:w14="http://schemas.microsoft.com/office/word/2010/wordml" xmlns:w15="http://schemas.microsoft.com/office/word/2012/wordml" xmlns:wpg="http://schemas.microsoft.com/office/word/2010/wordprocessingGroup" xmlns:wpi="http://schemas.microsoft.com/office/word/2010/wordprocessingInk" xmlns:wne="http://schemas.microsoft.com/office/word/2006/wordml" xmlns:wps="http://schemas.microsoft.com/office/word/2010/wordprocessingShape" mc:Ignorable="w14 w15 wp14">
   <w:p>
     <w:pPr>
-      <w:pStyle w:val="En-tte"/>
+      <w:pStyle w:val="Header"/>
     </w:pPr>
     <w:r>
       <w:rPr>
@@ -3296,7 +3444,7 @@
 </file>
 
 <file path=word/numbering.xml><?xml version="1.0" encoding="utf-8"?>
-<w:numbering xmlns:wpc="http://schemas.microsoft.com/office/word/2010/wordprocessingCanvas" xmlns:cx="http://schemas.microsoft.com/office/drawing/2014/chartex" xmlns:cx1="http://schemas.microsoft.com/office/drawing/2015/9/8/chartex" xmlns:cx2="http://schemas.microsoft.com/office/drawing/2015/10/21/chartex" xmlns:cx3="http://schemas.microsoft.com/office/drawing/2016/5/9/chartex" xmlns:cx4="http://schemas.microsoft.com/office/drawing/2016/5/10/chartex" xmlns:cx5="http://schemas.microsoft.com/office/drawing/2016/5/11/chartex" xmlns:mc="http://schemas.openxmlformats.org/markup-compatibility/2006" xmlns:o="urn:schemas-microsoft-com:office:office" xmlns:r="http://schemas.openxmlformats.org/officeDocument/2006/relationships" xmlns:m="http://schemas.openxmlformats.org/officeDocument/2006/math" xmlns:v="urn:schemas-microsoft-com:vml" xmlns:wp14="http://schemas.microsoft.com/office/word/2010/wordprocessingDrawing" xmlns:wp="http://schemas.openxmlformats.org/drawingml/2006/wordprocessingDrawing" xmlns:w10="urn:schemas-microsoft-com:office:word" xmlns:w="http://schemas.openxmlformats.org/wordprocessingml/2006/main" xmlns:w14="http://schemas.microsoft.com/office/word/2010/wordml" xmlns:w15="http://schemas.microsoft.com/office/word/2012/wordml" xmlns:w16se="http://schemas.microsoft.com/office/word/2015/wordml/symex" xmlns:wpg="http://schemas.microsoft.com/office/word/2010/wordprocessingGroup" xmlns:wpi="http://schemas.microsoft.com/office/word/2010/wordprocessingInk" xmlns:wne="http://schemas.microsoft.com/office/word/2006/wordml" xmlns:wps="http://schemas.microsoft.com/office/word/2010/wordprocessingShape" mc:Ignorable="w14 w15 w16se wp14">
+<w:numbering xmlns:wpc="http://schemas.microsoft.com/office/word/2010/wordprocessingCanvas" xmlns:mc="http://schemas.openxmlformats.org/markup-compatibility/2006" xmlns:o="urn:schemas-microsoft-com:office:office" xmlns:r="http://schemas.openxmlformats.org/officeDocument/2006/relationships" xmlns:m="http://schemas.openxmlformats.org/officeDocument/2006/math" xmlns:v="urn:schemas-microsoft-com:vml" xmlns:wp14="http://schemas.microsoft.com/office/word/2010/wordprocessingDrawing" xmlns:wp="http://schemas.openxmlformats.org/drawingml/2006/wordprocessingDrawing" xmlns:w10="urn:schemas-microsoft-com:office:word" xmlns:w="http://schemas.openxmlformats.org/wordprocessingml/2006/main" xmlns:w14="http://schemas.microsoft.com/office/word/2010/wordml" xmlns:w15="http://schemas.microsoft.com/office/word/2012/wordml" xmlns:wpg="http://schemas.microsoft.com/office/word/2010/wordprocessingGroup" xmlns:wpi="http://schemas.microsoft.com/office/word/2010/wordprocessingInk" xmlns:wne="http://schemas.microsoft.com/office/word/2006/wordml" xmlns:wps="http://schemas.microsoft.com/office/word/2010/wordprocessingShape" mc:Ignorable="w14 w15 wp14">
   <w:abstractNum w:abstractNumId="0" w15:restartNumberingAfterBreak="0">
     <w:nsid w:val="01000AF7"/>
     <w:multiLevelType w:val="hybridMultilevel"/>
@@ -5579,7 +5727,7 @@
 </file>
 
 <file path=word/styles.xml><?xml version="1.0" encoding="utf-8"?>
-<w:styles xmlns:mc="http://schemas.openxmlformats.org/markup-compatibility/2006" xmlns:r="http://schemas.openxmlformats.org/officeDocument/2006/relationships" xmlns:w="http://schemas.openxmlformats.org/wordprocessingml/2006/main" xmlns:w14="http://schemas.microsoft.com/office/word/2010/wordml" xmlns:w15="http://schemas.microsoft.com/office/word/2012/wordml" xmlns:w16se="http://schemas.microsoft.com/office/word/2015/wordml/symex" mc:Ignorable="w14 w15 w16se">
+<w:styles xmlns:mc="http://schemas.openxmlformats.org/markup-compatibility/2006" xmlns:r="http://schemas.openxmlformats.org/officeDocument/2006/relationships" xmlns:w="http://schemas.openxmlformats.org/wordprocessingml/2006/main" xmlns:w14="http://schemas.microsoft.com/office/word/2010/wordml" xmlns:w15="http://schemas.microsoft.com/office/word/2012/wordml" mc:Ignorable="w14 w15">
   <w:docDefaults>
     <w:rPrDefault>
       <w:rPr>
@@ -5595,7 +5743,7 @@
       </w:pPr>
     </w:pPrDefault>
   </w:docDefaults>
-  <w:latentStyles w:defLockedState="0" w:defUIPriority="99" w:defSemiHidden="0" w:defUnhideWhenUsed="0" w:defQFormat="0" w:count="374">
+  <w:latentStyles w:defLockedState="0" w:defUIPriority="99" w:defSemiHidden="0" w:defUnhideWhenUsed="0" w:defQFormat="0" w:count="371">
     <w:lsdException w:name="Normal" w:uiPriority="0" w:qFormat="1"/>
     <w:lsdException w:name="heading 1" w:uiPriority="9" w:qFormat="1"/>
     <w:lsdException w:name="heading 2" w:semiHidden="1" w:uiPriority="9" w:unhideWhenUsed="1" w:qFormat="1"/>
@@ -5958,22 +6106,19 @@
     <w:lsdException w:name="List Table 5 Dark Accent 6" w:uiPriority="50"/>
     <w:lsdException w:name="List Table 6 Colorful Accent 6" w:uiPriority="51"/>
     <w:lsdException w:name="List Table 7 Colorful Accent 6" w:uiPriority="52"/>
-    <w:lsdException w:name="Mention" w:semiHidden="1" w:unhideWhenUsed="1"/>
-    <w:lsdException w:name="Smart Hyperlink" w:semiHidden="1" w:unhideWhenUsed="1"/>
-    <w:lsdException w:name="Hashtag" w:semiHidden="1" w:unhideWhenUsed="1"/>
   </w:latentStyles>
   <w:style w:type="paragraph" w:default="1" w:styleId="Normal">
     <w:name w:val="Normal"/>
     <w:qFormat/>
     <w:rsid w:val="00877B0C"/>
   </w:style>
-  <w:style w:type="character" w:default="1" w:styleId="Policepardfaut">
+  <w:style w:type="character" w:default="1" w:styleId="DefaultParagraphFont">
     <w:name w:val="Default Paragraph Font"/>
     <w:uiPriority w:val="1"/>
     <w:semiHidden/>
     <w:unhideWhenUsed/>
   </w:style>
-  <w:style w:type="table" w:default="1" w:styleId="TableauNormal">
+  <w:style w:type="table" w:default="1" w:styleId="TableNormal">
     <w:name w:val="Normal Table"/>
     <w:uiPriority w:val="99"/>
     <w:semiHidden/>
@@ -5988,16 +6133,16 @@
       </w:tblCellMar>
     </w:tblPr>
   </w:style>
-  <w:style w:type="numbering" w:default="1" w:styleId="Aucuneliste">
+  <w:style w:type="numbering" w:default="1" w:styleId="NoList">
     <w:name w:val="No List"/>
     <w:uiPriority w:val="99"/>
     <w:semiHidden/>
     <w:unhideWhenUsed/>
   </w:style>
-  <w:style w:type="paragraph" w:styleId="Textedebulles">
+  <w:style w:type="paragraph" w:styleId="BalloonText">
     <w:name w:val="Balloon Text"/>
     <w:basedOn w:val="Normal"/>
-    <w:link w:val="TextedebullesCar"/>
+    <w:link w:val="BalloonTextChar"/>
     <w:uiPriority w:val="99"/>
     <w:semiHidden/>
     <w:unhideWhenUsed/>
@@ -6011,10 +6156,10 @@
       <w:szCs w:val="16"/>
     </w:rPr>
   </w:style>
-  <w:style w:type="character" w:customStyle="1" w:styleId="TextedebullesCar">
-    <w:name w:val="Texte de bulles Car"/>
-    <w:basedOn w:val="Policepardfaut"/>
-    <w:link w:val="Textedebulles"/>
+  <w:style w:type="character" w:customStyle="1" w:styleId="BalloonTextChar">
+    <w:name w:val="Balloon Text Char"/>
+    <w:basedOn w:val="DefaultParagraphFont"/>
+    <w:link w:val="BalloonText"/>
     <w:uiPriority w:val="99"/>
     <w:semiHidden/>
     <w:rsid w:val="008B697A"/>
@@ -6024,10 +6169,10 @@
       <w:szCs w:val="16"/>
     </w:rPr>
   </w:style>
-  <w:style w:type="paragraph" w:styleId="En-tte">
+  <w:style w:type="paragraph" w:styleId="Header">
     <w:name w:val="header"/>
     <w:basedOn w:val="Normal"/>
-    <w:link w:val="En-tteCar"/>
+    <w:link w:val="HeaderChar"/>
     <w:uiPriority w:val="99"/>
     <w:unhideWhenUsed/>
     <w:rsid w:val="00CC1801"/>
@@ -6039,17 +6184,17 @@
       <w:spacing w:after="0"/>
     </w:pPr>
   </w:style>
-  <w:style w:type="character" w:customStyle="1" w:styleId="En-tteCar">
-    <w:name w:val="En-tête Car"/>
-    <w:basedOn w:val="Policepardfaut"/>
-    <w:link w:val="En-tte"/>
+  <w:style w:type="character" w:customStyle="1" w:styleId="HeaderChar">
+    <w:name w:val="Header Char"/>
+    <w:basedOn w:val="DefaultParagraphFont"/>
+    <w:link w:val="Header"/>
     <w:uiPriority w:val="99"/>
     <w:rsid w:val="00CC1801"/>
   </w:style>
-  <w:style w:type="paragraph" w:styleId="Pieddepage">
+  <w:style w:type="paragraph" w:styleId="Footer">
     <w:name w:val="footer"/>
     <w:basedOn w:val="Normal"/>
-    <w:link w:val="PieddepageCar"/>
+    <w:link w:val="FooterChar"/>
     <w:uiPriority w:val="99"/>
     <w:unhideWhenUsed/>
     <w:rsid w:val="00CC1801"/>
@@ -6061,25 +6206,25 @@
       <w:spacing w:after="0"/>
     </w:pPr>
   </w:style>
-  <w:style w:type="character" w:customStyle="1" w:styleId="PieddepageCar">
-    <w:name w:val="Pied de page Car"/>
-    <w:basedOn w:val="Policepardfaut"/>
-    <w:link w:val="Pieddepage"/>
+  <w:style w:type="character" w:customStyle="1" w:styleId="FooterChar">
+    <w:name w:val="Footer Char"/>
+    <w:basedOn w:val="DefaultParagraphFont"/>
+    <w:link w:val="Footer"/>
     <w:uiPriority w:val="99"/>
     <w:rsid w:val="00CC1801"/>
   </w:style>
-  <w:style w:type="character" w:styleId="Lienhypertexte">
+  <w:style w:type="character" w:styleId="Hyperlink">
     <w:name w:val="Hyperlink"/>
-    <w:basedOn w:val="Policepardfaut"/>
+    <w:basedOn w:val="DefaultParagraphFont"/>
     <w:rsid w:val="006E2EEC"/>
     <w:rPr>
       <w:color w:val="0000FF"/>
       <w:u w:val="single"/>
     </w:rPr>
   </w:style>
-  <w:style w:type="table" w:styleId="Grilledutableau">
+  <w:style w:type="table" w:styleId="TableGrid">
     <w:name w:val="Table Grid"/>
-    <w:basedOn w:val="TableauNormal"/>
+    <w:basedOn w:val="TableNormal"/>
     <w:uiPriority w:val="59"/>
     <w:rsid w:val="00811FE9"/>
     <w:pPr>
@@ -6100,7 +6245,7 @@
       </w:tblBorders>
     </w:tblPr>
   </w:style>
-  <w:style w:type="paragraph" w:styleId="Paragraphedeliste">
+  <w:style w:type="paragraph" w:styleId="ListParagraph">
     <w:name w:val="List Paragraph"/>
     <w:basedOn w:val="Normal"/>
     <w:uiPriority w:val="34"/>
@@ -6118,9 +6263,9 @@
       <w:lang w:val="fr-FR" w:eastAsia="fr-FR"/>
     </w:rPr>
   </w:style>
-  <w:style w:type="character" w:styleId="Textedelespacerserv">
+  <w:style w:type="character" w:styleId="PlaceholderText">
     <w:name w:val="Placeholder Text"/>
-    <w:basedOn w:val="Policepardfaut"/>
+    <w:basedOn w:val="DefaultParagraphFont"/>
     <w:uiPriority w:val="99"/>
     <w:semiHidden/>
     <w:rsid w:val="0059021A"/>
@@ -6421,7 +6566,7 @@
 </file>
 
 <file path=customXml/itemProps1.xml><?xml version="1.0" encoding="utf-8"?>
-<ds:datastoreItem xmlns:ds="http://schemas.openxmlformats.org/officeDocument/2006/customXml" ds:itemID="{2DA6C4E4-9A87-4A43-A273-A08250F16B19}">
+<ds:datastoreItem xmlns:ds="http://schemas.openxmlformats.org/officeDocument/2006/customXml" ds:itemID="{36C363F6-0375-42E3-B2D0-70393A423EC0}">
   <ds:schemaRefs>
     <ds:schemaRef ds:uri="http://schemas.openxmlformats.org/officeDocument/2006/bibliography"/>
   </ds:schemaRefs>

</xml_diff>